<commit_message>
Forgot to change report number on heading
</commit_message>
<xml_diff>
--- a/assets/ProjectVulpixWk4.docx
+++ b/assets/ProjectVulpixWk4.docx
@@ -43,8 +43,10 @@
           <w:rFonts w:ascii="Calibri" w:eastAsia="Calibri" w:hAnsi="Calibri" w:cs="Calibri"/>
           <w:sz w:val="36"/>
         </w:rPr>
-        <w:t xml:space="preserve">Weekly Progress Report #3 </w:t>
-      </w:r>
+        <w:t>Weekly Progress Report #4</w:t>
+      </w:r>
+      <w:bookmarkStart w:id="0" w:name="_GoBack"/>
+      <w:bookmarkEnd w:id="0"/>
     </w:p>
     <w:p>
       <w:pPr>
@@ -219,8 +221,6 @@
       <w:r>
         <w:t>This makes attacks more tedious to program than other game functions.</w:t>
       </w:r>
-      <w:bookmarkStart w:id="0" w:name="_GoBack"/>
-      <w:bookmarkEnd w:id="0"/>
     </w:p>
     <w:sectPr>
       <w:pgSz w:w="12240" w:h="15840"/>

</xml_diff>